<commit_message>
adding more work to project
</commit_message>
<xml_diff>
--- a/Project/FACE Foundation/Description of Research Project.docx
+++ b/Project/FACE Foundation/Description of Research Project.docx
@@ -379,6 +379,8 @@
         </w:rPr>
         <w:t>What did / didn’t work</w:t>
       </w:r>
+      <w:bookmarkStart w:id="0" w:name="_GoBack"/>
+      <w:bookmarkEnd w:id="0"/>
     </w:p>
     <w:p>
       <w:pPr>
@@ -549,18 +551,7 @@
       <w:pPr>
         <w:spacing w:after="0" w:line="240" w:lineRule="auto"/>
         <w:rPr>
-          <w:rFonts w:eastAsia="Times New Roman" w:cs="Times New Roman"/>
-          <w:szCs w:val="24"/>
-          <w:u w:val="single"/>
-        </w:rPr>
-      </w:pPr>
-    </w:p>
-    <w:p>
-      <w:pPr>
-        <w:spacing w:after="0" w:line="240" w:lineRule="auto"/>
-        <w:rPr>
-          <w:rFonts w:eastAsia="Times New Roman" w:cs="Times New Roman"/>
-          <w:szCs w:val="24"/>
+          <w:rFonts w:cs="Times New Roman"/>
           <w:u w:val="single"/>
         </w:rPr>
       </w:pPr>
@@ -580,6 +571,176 @@
         </w:rPr>
         <w:t>Technology Discussion</w:t>
       </w:r>
+    </w:p>
+    <w:p>
+      <w:pPr>
+        <w:spacing w:after="0" w:line="240" w:lineRule="auto"/>
+        <w:rPr>
+          <w:rFonts w:cs="Times New Roman"/>
+          <w:u w:val="single"/>
+        </w:rPr>
+      </w:pPr>
+    </w:p>
+    <w:p>
+      <w:pPr>
+        <w:spacing w:after="0" w:line="240" w:lineRule="auto"/>
+        <w:rPr>
+          <w:rFonts w:cs="Times New Roman"/>
+          <w:u w:val="single"/>
+        </w:rPr>
+      </w:pPr>
+    </w:p>
+    <w:p>
+      <w:pPr>
+        <w:spacing w:after="0" w:line="240" w:lineRule="auto"/>
+        <w:rPr>
+          <w:rFonts w:cs="Times New Roman"/>
+          <w:u w:val="single"/>
+        </w:rPr>
+      </w:pPr>
+    </w:p>
+    <w:p>
+      <w:pPr>
+        <w:spacing w:after="0" w:line="240" w:lineRule="auto"/>
+        <w:rPr>
+          <w:rFonts w:cs="Times New Roman"/>
+          <w:u w:val="single"/>
+        </w:rPr>
+      </w:pPr>
+    </w:p>
+    <w:p>
+      <w:pPr>
+        <w:spacing w:after="0" w:line="240" w:lineRule="auto"/>
+        <w:rPr>
+          <w:rFonts w:cs="Times New Roman"/>
+          <w:u w:val="single"/>
+        </w:rPr>
+      </w:pPr>
+    </w:p>
+    <w:p>
+      <w:pPr>
+        <w:spacing w:after="0" w:line="240" w:lineRule="auto"/>
+        <w:rPr>
+          <w:rFonts w:cs="Times New Roman"/>
+          <w:u w:val="single"/>
+        </w:rPr>
+      </w:pPr>
+    </w:p>
+    <w:p>
+      <w:pPr>
+        <w:spacing w:after="0" w:line="240" w:lineRule="auto"/>
+        <w:rPr>
+          <w:rFonts w:cs="Times New Roman"/>
+          <w:u w:val="single"/>
+        </w:rPr>
+      </w:pPr>
+    </w:p>
+    <w:p>
+      <w:pPr>
+        <w:spacing w:after="0" w:line="240" w:lineRule="auto"/>
+        <w:rPr>
+          <w:rFonts w:cs="Times New Roman"/>
+          <w:u w:val="single"/>
+        </w:rPr>
+      </w:pPr>
+    </w:p>
+    <w:p>
+      <w:pPr>
+        <w:spacing w:after="0" w:line="240" w:lineRule="auto"/>
+        <w:rPr>
+          <w:rFonts w:cs="Times New Roman"/>
+          <w:u w:val="single"/>
+        </w:rPr>
+      </w:pPr>
+    </w:p>
+    <w:p>
+      <w:pPr>
+        <w:spacing w:after="0" w:line="240" w:lineRule="auto"/>
+        <w:rPr>
+          <w:rFonts w:cs="Times New Roman"/>
+          <w:u w:val="single"/>
+        </w:rPr>
+      </w:pPr>
+    </w:p>
+    <w:p>
+      <w:pPr>
+        <w:spacing w:after="0" w:line="240" w:lineRule="auto"/>
+        <w:rPr>
+          <w:rFonts w:cs="Times New Roman"/>
+          <w:u w:val="single"/>
+        </w:rPr>
+      </w:pPr>
+    </w:p>
+    <w:p>
+      <w:pPr>
+        <w:spacing w:after="0" w:line="240" w:lineRule="auto"/>
+        <w:rPr>
+          <w:rFonts w:cs="Times New Roman"/>
+          <w:u w:val="single"/>
+        </w:rPr>
+      </w:pPr>
+    </w:p>
+    <w:p>
+      <w:pPr>
+        <w:spacing w:after="0" w:line="240" w:lineRule="auto"/>
+        <w:rPr>
+          <w:rFonts w:cs="Times New Roman"/>
+          <w:u w:val="single"/>
+        </w:rPr>
+      </w:pPr>
+    </w:p>
+    <w:p>
+      <w:pPr>
+        <w:spacing w:after="0" w:line="240" w:lineRule="auto"/>
+        <w:rPr>
+          <w:rFonts w:cs="Times New Roman"/>
+          <w:b/>
+        </w:rPr>
+      </w:pPr>
+      <w:r>
+        <w:rPr>
+          <w:rFonts w:cs="Times New Roman"/>
+        </w:rPr>
+        <w:lastRenderedPageBreak/>
+        <w:t xml:space="preserve">Project description should include: </w:t>
+      </w:r>
+      <w:r>
+        <w:rPr>
+          <w:rFonts w:cs="Times New Roman"/>
+          <w:b/>
+        </w:rPr>
+        <w:t>“</w:t>
+      </w:r>
+      <w:r>
+        <w:rPr>
+          <w:rFonts w:cs="Times New Roman"/>
+          <w:b/>
+        </w:rPr>
+        <w:t>…</w:t>
+      </w:r>
+      <w:r>
+        <w:rPr>
+          <w:rFonts w:cs="Times New Roman"/>
+          <w:b/>
+        </w:rPr>
+        <w:t>of its scientific objectives, of the methodology that will be used, and of the significance and originality of this research project within the applicants’ field.</w:t>
+      </w:r>
+      <w:r>
+        <w:rPr>
+          <w:rFonts w:cs="Times New Roman"/>
+          <w:b/>
+        </w:rPr>
+        <w:t>”</w:t>
+      </w:r>
+    </w:p>
+    <w:p>
+      <w:pPr>
+        <w:spacing w:after="0" w:line="240" w:lineRule="auto"/>
+        <w:rPr>
+          <w:rFonts w:cs="Times New Roman"/>
+          <w:b/>
+        </w:rPr>
+      </w:pPr>
     </w:p>
     <w:p>
       <w:pPr>
@@ -593,8 +754,345 @@
           <w:b/>
         </w:rPr>
       </w:pPr>
-      <w:bookmarkStart w:id="0" w:name="_GoBack"/>
-      <w:bookmarkEnd w:id="0"/>
+      <w:r>
+        <w:t>Description of field</w:t>
+      </w:r>
+    </w:p>
+    <w:p>
+      <w:pPr>
+        <w:pStyle w:val="ListParagraph"/>
+        <w:numPr>
+          <w:ilvl w:val="1"/>
+          <w:numId w:val="6"/>
+        </w:numPr>
+        <w:spacing w:after="0" w:line="240" w:lineRule="auto"/>
+        <w:rPr>
+          <w:b/>
+        </w:rPr>
+      </w:pPr>
+      <w:r>
+        <w:t>Overall systems look</w:t>
+      </w:r>
+    </w:p>
+    <w:p>
+      <w:pPr>
+        <w:pStyle w:val="ListParagraph"/>
+        <w:numPr>
+          <w:ilvl w:val="1"/>
+          <w:numId w:val="6"/>
+        </w:numPr>
+        <w:spacing w:after="0" w:line="240" w:lineRule="auto"/>
+        <w:rPr>
+          <w:b/>
+        </w:rPr>
+      </w:pPr>
+      <w:r>
+        <w:t>The age of cloud and data</w:t>
+      </w:r>
+    </w:p>
+    <w:p>
+      <w:pPr>
+        <w:pStyle w:val="ListParagraph"/>
+        <w:numPr>
+          <w:ilvl w:val="1"/>
+          <w:numId w:val="6"/>
+        </w:numPr>
+        <w:spacing w:after="0" w:line="240" w:lineRule="auto"/>
+        <w:rPr>
+          <w:b/>
+        </w:rPr>
+      </w:pPr>
+      <w:r>
+        <w:t>Data protection</w:t>
+      </w:r>
+    </w:p>
+    <w:p>
+      <w:pPr>
+        <w:pStyle w:val="ListParagraph"/>
+        <w:numPr>
+          <w:ilvl w:val="0"/>
+          <w:numId w:val="6"/>
+        </w:numPr>
+        <w:spacing w:after="0" w:line="240" w:lineRule="auto"/>
+        <w:rPr>
+          <w:b/>
+        </w:rPr>
+      </w:pPr>
+      <w:r>
+        <w:t>Frameworks and questions to ask</w:t>
+      </w:r>
+    </w:p>
+    <w:p>
+      <w:pPr>
+        <w:pStyle w:val="ListParagraph"/>
+        <w:numPr>
+          <w:ilvl w:val="1"/>
+          <w:numId w:val="6"/>
+        </w:numPr>
+        <w:spacing w:after="0" w:line="240" w:lineRule="auto"/>
+        <w:rPr>
+          <w:b/>
+        </w:rPr>
+      </w:pPr>
+      <w:r>
+        <w:t xml:space="preserve">Many standards: IEEE, IEC, NIST; </w:t>
+      </w:r>
+      <w:r>
+        <w:t>primary framework: OPC</w:t>
+      </w:r>
+      <w:r>
+        <w:t>, PLC, TCP</w:t>
+      </w:r>
+    </w:p>
+    <w:p>
+      <w:pPr>
+        <w:pStyle w:val="ListParagraph"/>
+        <w:numPr>
+          <w:ilvl w:val="1"/>
+          <w:numId w:val="6"/>
+        </w:numPr>
+        <w:spacing w:after="0" w:line="240" w:lineRule="auto"/>
+        <w:rPr>
+          <w:b/>
+        </w:rPr>
+      </w:pPr>
+      <w:r>
+        <w:t xml:space="preserve">Main question: </w:t>
+      </w:r>
+      <w:r>
+        <w:t>How to distribute</w:t>
+      </w:r>
+      <w:r>
+        <w:t>/obfuscate/</w:t>
+      </w:r>
+      <w:r>
+        <w:t>guard detailed</w:t>
+      </w:r>
+      <w:r>
+        <w:t xml:space="preserve"> data to</w:t>
+      </w:r>
+      <w:r>
+        <w:t xml:space="preserve"> protect</w:t>
+      </w:r>
+      <w:r>
+        <w:t xml:space="preserve"> against</w:t>
+      </w:r>
+      <w:r>
+        <w:t xml:space="preserve"> intellectual theft/espionage?</w:t>
+      </w:r>
+    </w:p>
+    <w:p>
+      <w:pPr>
+        <w:pStyle w:val="ListParagraph"/>
+        <w:numPr>
+          <w:ilvl w:val="2"/>
+          <w:numId w:val="6"/>
+        </w:numPr>
+        <w:spacing w:after="0" w:line="240" w:lineRule="auto"/>
+        <w:rPr>
+          <w:b/>
+        </w:rPr>
+      </w:pPr>
+      <w:r>
+        <w:t>Who wants access to the data?</w:t>
+      </w:r>
+    </w:p>
+    <w:p>
+      <w:pPr>
+        <w:pStyle w:val="ListParagraph"/>
+        <w:numPr>
+          <w:ilvl w:val="2"/>
+          <w:numId w:val="6"/>
+        </w:numPr>
+        <w:spacing w:after="0" w:line="240" w:lineRule="auto"/>
+        <w:rPr>
+          <w:b/>
+        </w:rPr>
+      </w:pPr>
+      <w:r>
+        <w:t>How does data security function</w:t>
+      </w:r>
+      <w:r>
+        <w:t xml:space="preserve"> in frameworks</w:t>
+      </w:r>
+      <w:r>
+        <w:t xml:space="preserve"> right now?</w:t>
+      </w:r>
+    </w:p>
+    <w:p>
+      <w:pPr>
+        <w:pStyle w:val="ListParagraph"/>
+        <w:numPr>
+          <w:ilvl w:val="2"/>
+          <w:numId w:val="6"/>
+        </w:numPr>
+        <w:spacing w:after="0" w:line="240" w:lineRule="auto"/>
+        <w:rPr>
+          <w:b/>
+        </w:rPr>
+      </w:pPr>
+      <w:r>
+        <w:t xml:space="preserve">What </w:t>
+      </w:r>
+      <w:r>
+        <w:t>requirements are needed</w:t>
+      </w:r>
+      <w:r>
+        <w:t xml:space="preserve"> </w:t>
+      </w:r>
+      <w:r>
+        <w:t xml:space="preserve">to preserve </w:t>
+      </w:r>
+      <w:r>
+        <w:t>data security?</w:t>
+      </w:r>
+    </w:p>
+    <w:p>
+      <w:pPr>
+        <w:pStyle w:val="ListParagraph"/>
+        <w:numPr>
+          <w:ilvl w:val="1"/>
+          <w:numId w:val="6"/>
+        </w:numPr>
+        <w:spacing w:after="0" w:line="240" w:lineRule="auto"/>
+        <w:rPr>
+          <w:b/>
+        </w:rPr>
+      </w:pPr>
+      <w:r>
+        <w:t xml:space="preserve">Cloud aspect of </w:t>
+      </w:r>
+      <w:r>
+        <w:t>DCS</w:t>
+      </w:r>
+    </w:p>
+    <w:p>
+      <w:pPr>
+        <w:pStyle w:val="ListParagraph"/>
+        <w:numPr>
+          <w:ilvl w:val="2"/>
+          <w:numId w:val="6"/>
+        </w:numPr>
+        <w:spacing w:after="0" w:line="240" w:lineRule="auto"/>
+        <w:rPr>
+          <w:b/>
+        </w:rPr>
+      </w:pPr>
+      <w:r>
+        <w:t>How does it work now?</w:t>
+      </w:r>
+    </w:p>
+    <w:p>
+      <w:pPr>
+        <w:pStyle w:val="ListParagraph"/>
+        <w:numPr>
+          <w:ilvl w:val="2"/>
+          <w:numId w:val="6"/>
+        </w:numPr>
+        <w:spacing w:after="0" w:line="240" w:lineRule="auto"/>
+        <w:rPr>
+          <w:b/>
+        </w:rPr>
+      </w:pPr>
+      <w:r>
+        <w:t>What does it offer in terms of data security?</w:t>
+      </w:r>
+    </w:p>
+    <w:p>
+      <w:pPr>
+        <w:pStyle w:val="ListParagraph"/>
+        <w:numPr>
+          <w:ilvl w:val="2"/>
+          <w:numId w:val="6"/>
+        </w:numPr>
+        <w:spacing w:after="0" w:line="240" w:lineRule="auto"/>
+        <w:rPr>
+          <w:b/>
+        </w:rPr>
+      </w:pPr>
+      <w:r>
+        <w:t>Is encryption enough?</w:t>
+      </w:r>
+    </w:p>
+    <w:p>
+      <w:pPr>
+        <w:pStyle w:val="ListParagraph"/>
+        <w:numPr>
+          <w:ilvl w:val="0"/>
+          <w:numId w:val="6"/>
+        </w:numPr>
+        <w:spacing w:after="0" w:line="240" w:lineRule="auto"/>
+      </w:pPr>
+      <w:r>
+        <w:t>Objective</w:t>
+      </w:r>
+      <w:r>
+        <w:t xml:space="preserve">: Research ways of preserving data security in DCS </w:t>
+      </w:r>
+      <w:r>
+        <w:t>to disclose data</w:t>
+      </w:r>
+      <w:r>
+        <w:t xml:space="preserve"> within requirements</w:t>
+      </w:r>
+      <w:r>
+        <w:t xml:space="preserve"> </w:t>
+      </w:r>
+    </w:p>
+    <w:p>
+      <w:pPr>
+        <w:pStyle w:val="ListParagraph"/>
+        <w:numPr>
+          <w:ilvl w:val="1"/>
+          <w:numId w:val="6"/>
+        </w:numPr>
+        <w:spacing w:after="0" w:line="240" w:lineRule="auto"/>
+      </w:pPr>
+      <w:r>
+        <w:t>Possible routes</w:t>
+      </w:r>
+    </w:p>
+    <w:p>
+      <w:pPr>
+        <w:pStyle w:val="ListParagraph"/>
+        <w:numPr>
+          <w:ilvl w:val="2"/>
+          <w:numId w:val="6"/>
+        </w:numPr>
+        <w:spacing w:after="0" w:line="240" w:lineRule="auto"/>
+      </w:pPr>
+      <w:r>
+        <w:t>Differential Privacy</w:t>
+      </w:r>
+    </w:p>
+    <w:p>
+      <w:pPr>
+        <w:pStyle w:val="ListParagraph"/>
+        <w:numPr>
+          <w:ilvl w:val="2"/>
+          <w:numId w:val="6"/>
+        </w:numPr>
+        <w:spacing w:after="0" w:line="240" w:lineRule="auto"/>
+      </w:pPr>
+      <w:r>
+        <w:t>Disclosure of only relevant indexes of data</w:t>
+      </w:r>
+      <w:r>
+        <w:t xml:space="preserve"> required</w:t>
+      </w:r>
+    </w:p>
+    <w:p>
+      <w:pPr>
+        <w:pStyle w:val="ListParagraph"/>
+        <w:numPr>
+          <w:ilvl w:val="2"/>
+          <w:numId w:val="6"/>
+        </w:numPr>
+        <w:spacing w:after="0" w:line="240" w:lineRule="auto"/>
+      </w:pPr>
+      <w:r>
+        <w:t>Cloud security</w:t>
+      </w:r>
     </w:p>
     <w:p>
       <w:pPr>
@@ -757,7 +1255,7 @@
         <w:rFonts w:hint="default"/>
       </w:rPr>
     </w:lvl>
-    <w:lvl w:ilvl="1" w:tplc="04090019" w:tentative="1">
+    <w:lvl w:ilvl="1" w:tplc="04090019">
       <w:start w:val="1"/>
       <w:numFmt w:val="lowerLetter"/>
       <w:lvlText w:val="%2."/>
@@ -766,7 +1264,7 @@
         <w:ind w:left="1440" w:hanging="360"/>
       </w:pPr>
     </w:lvl>
-    <w:lvl w:ilvl="2" w:tplc="0409001B" w:tentative="1">
+    <w:lvl w:ilvl="2" w:tplc="0409001B">
       <w:start w:val="1"/>
       <w:numFmt w:val="lowerRoman"/>
       <w:lvlText w:val="%3."/>
@@ -1718,6 +2216,106 @@
       <w:contextualSpacing/>
     </w:pPr>
   </w:style>
+  <w:style w:type="character" w:styleId="CommentReference">
+    <w:name w:val="annotation reference"/>
+    <w:basedOn w:val="DefaultParagraphFont"/>
+    <w:uiPriority w:val="99"/>
+    <w:semiHidden/>
+    <w:unhideWhenUsed/>
+    <w:rsid w:val="00323227"/>
+    <w:rPr>
+      <w:sz w:val="16"/>
+      <w:szCs w:val="16"/>
+    </w:rPr>
+  </w:style>
+  <w:style w:type="paragraph" w:styleId="CommentText">
+    <w:name w:val="annotation text"/>
+    <w:basedOn w:val="Normal"/>
+    <w:link w:val="CommentTextChar"/>
+    <w:uiPriority w:val="99"/>
+    <w:semiHidden/>
+    <w:unhideWhenUsed/>
+    <w:rsid w:val="00323227"/>
+    <w:pPr>
+      <w:spacing w:line="240" w:lineRule="auto"/>
+    </w:pPr>
+    <w:rPr>
+      <w:sz w:val="20"/>
+      <w:szCs w:val="20"/>
+    </w:rPr>
+  </w:style>
+  <w:style w:type="character" w:customStyle="1" w:styleId="CommentTextChar">
+    <w:name w:val="Comment Text Char"/>
+    <w:basedOn w:val="DefaultParagraphFont"/>
+    <w:link w:val="CommentText"/>
+    <w:uiPriority w:val="99"/>
+    <w:semiHidden/>
+    <w:rsid w:val="00323227"/>
+    <w:rPr>
+      <w:rFonts w:cstheme="minorBidi"/>
+      <w:sz w:val="20"/>
+      <w:szCs w:val="20"/>
+    </w:rPr>
+  </w:style>
+  <w:style w:type="paragraph" w:styleId="CommentSubject">
+    <w:name w:val="annotation subject"/>
+    <w:basedOn w:val="CommentText"/>
+    <w:next w:val="CommentText"/>
+    <w:link w:val="CommentSubjectChar"/>
+    <w:uiPriority w:val="99"/>
+    <w:semiHidden/>
+    <w:unhideWhenUsed/>
+    <w:rsid w:val="00323227"/>
+    <w:rPr>
+      <w:b/>
+      <w:bCs/>
+    </w:rPr>
+  </w:style>
+  <w:style w:type="character" w:customStyle="1" w:styleId="CommentSubjectChar">
+    <w:name w:val="Comment Subject Char"/>
+    <w:basedOn w:val="CommentTextChar"/>
+    <w:link w:val="CommentSubject"/>
+    <w:uiPriority w:val="99"/>
+    <w:semiHidden/>
+    <w:rsid w:val="00323227"/>
+    <w:rPr>
+      <w:rFonts w:cstheme="minorBidi"/>
+      <w:b/>
+      <w:bCs/>
+      <w:sz w:val="20"/>
+      <w:szCs w:val="20"/>
+    </w:rPr>
+  </w:style>
+  <w:style w:type="paragraph" w:styleId="BalloonText">
+    <w:name w:val="Balloon Text"/>
+    <w:basedOn w:val="Normal"/>
+    <w:link w:val="BalloonTextChar"/>
+    <w:uiPriority w:val="99"/>
+    <w:semiHidden/>
+    <w:unhideWhenUsed/>
+    <w:rsid w:val="00323227"/>
+    <w:pPr>
+      <w:spacing w:after="0" w:line="240" w:lineRule="auto"/>
+    </w:pPr>
+    <w:rPr>
+      <w:rFonts w:ascii="Segoe UI" w:hAnsi="Segoe UI" w:cs="Segoe UI"/>
+      <w:sz w:val="18"/>
+      <w:szCs w:val="18"/>
+    </w:rPr>
+  </w:style>
+  <w:style w:type="character" w:customStyle="1" w:styleId="BalloonTextChar">
+    <w:name w:val="Balloon Text Char"/>
+    <w:basedOn w:val="DefaultParagraphFont"/>
+    <w:link w:val="BalloonText"/>
+    <w:uiPriority w:val="99"/>
+    <w:semiHidden/>
+    <w:rsid w:val="00323227"/>
+    <w:rPr>
+      <w:rFonts w:ascii="Segoe UI" w:hAnsi="Segoe UI" w:cs="Segoe UI"/>
+      <w:sz w:val="18"/>
+      <w:szCs w:val="18"/>
+    </w:rPr>
+  </w:style>
 </w:styles>
 </file>
 

</xml_diff>